<commit_message>
Consertado o texto de introdução
</commit_message>
<xml_diff>
--- a/Relatório Final.docx
+++ b/Relatório Final.docx
@@ -137,7 +137,7 @@
           <w:szCs w:val="28"/>
         </w:rPr>
       </w:pPr>
-      <w:bookmarkStart w:colFirst="0" w:colLast="0" w:name="_1g87su3x76lo" w:id="0"/>
+      <w:bookmarkStart w:colFirst="0" w:colLast="0" w:name="_gjdgxs" w:id="0"/>
       <w:bookmarkEnd w:id="0"/>
       <w:r>
         <w:rPr>
@@ -171,7 +171,7 @@
             <w:instrText xml:space="preserve"> TOC \h \u \z </w:instrText>
             <w:fldChar w:fldCharType="separate"/>
           </w:r>
-          <w:hyperlink w:anchor="_s68e1cqt1p01">
+          <w:hyperlink w:anchor="_1fob9te">
             <w:r>
               <w:rPr>
                 <w:b w:val="1"/>
@@ -189,7 +189,7 @@
           </w:r>
           <w:r>
             <w:fldChar w:fldCharType="begin"/>
-            <w:instrText xml:space="preserve"> PAGEREF _s68e1cqt1p01 \h </w:instrText>
+            <w:instrText xml:space="preserve"> PAGEREF _1fob9te \h </w:instrText>
             <w:fldChar w:fldCharType="separate"/>
           </w:r>
           <w:r>
@@ -217,7 +217,7 @@
             <w:ind w:left="0" w:firstLine="0"/>
             <w:rPr/>
           </w:pPr>
-          <w:hyperlink w:anchor="_7efi9f9w4i9v">
+          <w:hyperlink w:anchor="_tyjcwt">
             <w:r>
               <w:rPr>
                 <w:b w:val="1"/>
@@ -235,7 +235,7 @@
           </w:r>
           <w:r>
             <w:fldChar w:fldCharType="begin"/>
-            <w:instrText xml:space="preserve"> PAGEREF _7efi9f9w4i9v \h </w:instrText>
+            <w:instrText xml:space="preserve"> PAGEREF _tyjcwt \h </w:instrText>
             <w:fldChar w:fldCharType="separate"/>
           </w:r>
           <w:r>
@@ -263,7 +263,7 @@
             <w:ind w:left="0" w:firstLine="0"/>
             <w:rPr/>
           </w:pPr>
-          <w:hyperlink w:anchor="_2oqne7puaqdn">
+          <w:hyperlink w:anchor="_3dy6vkm">
             <w:r>
               <w:rPr>
                 <w:b w:val="1"/>
@@ -281,7 +281,7 @@
           </w:r>
           <w:r>
             <w:fldChar w:fldCharType="begin"/>
-            <w:instrText xml:space="preserve"> PAGEREF _2oqne7puaqdn \h </w:instrText>
+            <w:instrText xml:space="preserve"> PAGEREF _3dy6vkm \h </w:instrText>
             <w:fldChar w:fldCharType="separate"/>
           </w:r>
           <w:r>
@@ -311,7 +311,7 @@
         <w:spacing w:line="360" w:lineRule="auto"/>
         <w:rPr/>
       </w:pPr>
-      <w:bookmarkStart w:colFirst="0" w:colLast="0" w:name="_s0f6efuguzgn" w:id="1"/>
+      <w:bookmarkStart w:colFirst="0" w:colLast="0" w:name="_30j0zll" w:id="1"/>
       <w:bookmarkEnd w:id="1"/>
       <w:r>
         <w:rPr>
@@ -325,7 +325,7 @@
         <w:spacing w:line="360" w:lineRule="auto"/>
         <w:rPr/>
       </w:pPr>
-      <w:bookmarkStart w:colFirst="0" w:colLast="0" w:name="_s68e1cqt1p01" w:id="2"/>
+      <w:bookmarkStart w:colFirst="0" w:colLast="0" w:name="_1fob9te" w:id="2"/>
       <w:bookmarkEnd w:id="2"/>
       <w:r>
         <w:rPr>
@@ -347,7 +347,7 @@
           <w:szCs w:val="24"/>
           <w:rtl w:val="0"/>
         </w:rPr>
-        <w:t xml:space="preserve">A aplicação escolhida para que aplicar um banco de dados relacional foi fazer os registros de um campeonato de futebol. Para essa aplicação o campeonato escolhido foi o brasileirão de 2018. </w:t>
+        <w:t xml:space="preserve">A aplicação escolhida para um banco de dados relacional foi fazer os registros de um campeonato de futebol. Para essa aplicação o campeonato escolhido foi o brasileirão de 2018. </w:t>
       </w:r>
     </w:p>
     <w:p>
@@ -410,7 +410,7 @@
         <w:pStyle w:val="Heading1"/>
         <w:rPr/>
       </w:pPr>
-      <w:bookmarkStart w:colFirst="0" w:colLast="0" w:name="_l7w1e5rlwld1" w:id="3"/>
+      <w:bookmarkStart w:colFirst="0" w:colLast="0" w:name="_3znysh7" w:id="3"/>
       <w:bookmarkEnd w:id="3"/>
       <w:r>
         <w:rPr>
@@ -423,7 +423,7 @@
         <w:pStyle w:val="Heading1"/>
         <w:rPr/>
       </w:pPr>
-      <w:bookmarkStart w:colFirst="0" w:colLast="0" w:name="_3oaiabe7rrss" w:id="4"/>
+      <w:bookmarkStart w:colFirst="0" w:colLast="0" w:name="_2et92p0" w:id="4"/>
       <w:bookmarkEnd w:id="4"/>
       <w:r>
         <w:rPr>
@@ -436,7 +436,7 @@
         <w:pStyle w:val="Heading1"/>
         <w:rPr/>
       </w:pPr>
-      <w:bookmarkStart w:colFirst="0" w:colLast="0" w:name="_7efi9f9w4i9v" w:id="5"/>
+      <w:bookmarkStart w:colFirst="0" w:colLast="0" w:name="_tyjcwt" w:id="5"/>
       <w:bookmarkEnd w:id="5"/>
       <w:r>
         <w:rPr>
@@ -454,11 +454,6 @@
           <w:rtl w:val="0"/>
         </w:rPr>
         <w:t xml:space="preserve">Apenas exemplo: temos ainda que atualizar o diagrama</w:t>
-      </w:r>
-      <w:r>
-        <w:rPr>
-          <w:rtl w:val="0"/>
-        </w:rPr>
       </w:r>
     </w:p>
     <w:p>
@@ -531,7 +526,7 @@
         <w:pStyle w:val="Heading1"/>
         <w:rPr/>
       </w:pPr>
-      <w:bookmarkStart w:colFirst="0" w:colLast="0" w:name="_2oqne7puaqdn" w:id="6"/>
+      <w:bookmarkStart w:colFirst="0" w:colLast="0" w:name="_3dy6vkm" w:id="6"/>
       <w:bookmarkEnd w:id="6"/>
       <w:r>
         <w:rPr>

</xml_diff>

<commit_message>
Adicionado resultado das consultas SQL
</commit_message>
<xml_diff>
--- a/Relatório Final.docx
+++ b/Relatório Final.docx
@@ -164,7 +164,19 @@
             </w:tabs>
             <w:spacing w:before="80" w:line="240" w:lineRule="auto"/>
             <w:ind w:left="0" w:firstLine="0"/>
-            <w:rPr/>
+            <w:rPr>
+              <w:rFonts w:ascii="Arial" w:cs="Arial" w:eastAsia="Arial" w:hAnsi="Arial"/>
+              <w:b w:val="1"/>
+              <w:i w:val="0"/>
+              <w:smallCaps w:val="0"/>
+              <w:strike w:val="0"/>
+              <w:color w:val="000000"/>
+              <w:sz w:val="22"/>
+              <w:szCs w:val="22"/>
+              <w:u w:val="none"/>
+              <w:shd w:fill="auto" w:val="clear"/>
+              <w:vertAlign w:val="baseline"/>
+            </w:rPr>
           </w:pPr>
           <w:r>
             <w:fldChar w:fldCharType="begin"/>
@@ -174,7 +186,17 @@
           <w:hyperlink w:anchor="_1fob9te">
             <w:r>
               <w:rPr>
+                <w:rFonts w:ascii="Arial" w:cs="Arial" w:eastAsia="Arial" w:hAnsi="Arial"/>
                 <w:b w:val="1"/>
+                <w:i w:val="0"/>
+                <w:smallCaps w:val="0"/>
+                <w:strike w:val="0"/>
+                <w:color w:val="000000"/>
+                <w:sz w:val="22"/>
+                <w:szCs w:val="22"/>
+                <w:u w:val="none"/>
+                <w:shd w:fill="auto" w:val="clear"/>
+                <w:vertAlign w:val="baseline"/>
                 <w:rtl w:val="0"/>
               </w:rPr>
               <w:t xml:space="preserve">Introdução:</w:t>
@@ -182,7 +204,17 @@
           </w:hyperlink>
           <w:r>
             <w:rPr>
+              <w:rFonts w:ascii="Arial" w:cs="Arial" w:eastAsia="Arial" w:hAnsi="Arial"/>
               <w:b w:val="1"/>
+              <w:i w:val="0"/>
+              <w:smallCaps w:val="0"/>
+              <w:strike w:val="0"/>
+              <w:color w:val="000000"/>
+              <w:sz w:val="22"/>
+              <w:szCs w:val="22"/>
+              <w:u w:val="none"/>
+              <w:shd w:fill="auto" w:val="clear"/>
+              <w:vertAlign w:val="baseline"/>
               <w:rtl w:val="0"/>
             </w:rPr>
             <w:tab/>
@@ -194,7 +226,17 @@
           </w:r>
           <w:r>
             <w:rPr>
+              <w:rFonts w:ascii="Arial" w:cs="Arial" w:eastAsia="Arial" w:hAnsi="Arial"/>
               <w:b w:val="1"/>
+              <w:i w:val="0"/>
+              <w:smallCaps w:val="0"/>
+              <w:strike w:val="0"/>
+              <w:color w:val="000000"/>
+              <w:sz w:val="22"/>
+              <w:szCs w:val="22"/>
+              <w:u w:val="none"/>
+              <w:shd w:fill="auto" w:val="clear"/>
+              <w:vertAlign w:val="baseline"/>
               <w:rtl w:val="0"/>
             </w:rPr>
             <w:t xml:space="preserve">1</w:t>
@@ -215,12 +257,34 @@
             </w:tabs>
             <w:spacing w:before="200" w:line="240" w:lineRule="auto"/>
             <w:ind w:left="0" w:firstLine="0"/>
-            <w:rPr/>
+            <w:rPr>
+              <w:rFonts w:ascii="Arial" w:cs="Arial" w:eastAsia="Arial" w:hAnsi="Arial"/>
+              <w:b w:val="1"/>
+              <w:i w:val="0"/>
+              <w:smallCaps w:val="0"/>
+              <w:strike w:val="0"/>
+              <w:color w:val="000000"/>
+              <w:sz w:val="22"/>
+              <w:szCs w:val="22"/>
+              <w:u w:val="none"/>
+              <w:shd w:fill="auto" w:val="clear"/>
+              <w:vertAlign w:val="baseline"/>
+            </w:rPr>
           </w:pPr>
           <w:hyperlink w:anchor="_tyjcwt">
             <w:r>
               <w:rPr>
+                <w:rFonts w:ascii="Arial" w:cs="Arial" w:eastAsia="Arial" w:hAnsi="Arial"/>
                 <w:b w:val="1"/>
+                <w:i w:val="0"/>
+                <w:smallCaps w:val="0"/>
+                <w:strike w:val="0"/>
+                <w:color w:val="000000"/>
+                <w:sz w:val="22"/>
+                <w:szCs w:val="22"/>
+                <w:u w:val="none"/>
+                <w:shd w:fill="auto" w:val="clear"/>
+                <w:vertAlign w:val="baseline"/>
                 <w:rtl w:val="0"/>
               </w:rPr>
               <w:t xml:space="preserve">Esquema conceitual:</w:t>
@@ -228,7 +292,17 @@
           </w:hyperlink>
           <w:r>
             <w:rPr>
+              <w:rFonts w:ascii="Arial" w:cs="Arial" w:eastAsia="Arial" w:hAnsi="Arial"/>
               <w:b w:val="1"/>
+              <w:i w:val="0"/>
+              <w:smallCaps w:val="0"/>
+              <w:strike w:val="0"/>
+              <w:color w:val="000000"/>
+              <w:sz w:val="22"/>
+              <w:szCs w:val="22"/>
+              <w:u w:val="none"/>
+              <w:shd w:fill="auto" w:val="clear"/>
+              <w:vertAlign w:val="baseline"/>
               <w:rtl w:val="0"/>
             </w:rPr>
             <w:tab/>
@@ -240,7 +314,17 @@
           </w:r>
           <w:r>
             <w:rPr>
+              <w:rFonts w:ascii="Arial" w:cs="Arial" w:eastAsia="Arial" w:hAnsi="Arial"/>
               <w:b w:val="1"/>
+              <w:i w:val="0"/>
+              <w:smallCaps w:val="0"/>
+              <w:strike w:val="0"/>
+              <w:color w:val="000000"/>
+              <w:sz w:val="22"/>
+              <w:szCs w:val="22"/>
+              <w:u w:val="none"/>
+              <w:shd w:fill="auto" w:val="clear"/>
+              <w:vertAlign w:val="baseline"/>
               <w:rtl w:val="0"/>
             </w:rPr>
             <w:t xml:space="preserve">2</w:t>
@@ -259,14 +343,36 @@
             <w:tabs>
               <w:tab w:val="right" w:pos="9360"/>
             </w:tabs>
-            <w:spacing w:after="80" w:before="200" w:line="240" w:lineRule="auto"/>
+            <w:spacing w:before="200" w:line="240" w:lineRule="auto"/>
             <w:ind w:left="0" w:firstLine="0"/>
-            <w:rPr/>
+            <w:rPr>
+              <w:rFonts w:ascii="Arial" w:cs="Arial" w:eastAsia="Arial" w:hAnsi="Arial"/>
+              <w:b w:val="1"/>
+              <w:i w:val="0"/>
+              <w:smallCaps w:val="0"/>
+              <w:strike w:val="0"/>
+              <w:color w:val="000000"/>
+              <w:sz w:val="22"/>
+              <w:szCs w:val="22"/>
+              <w:u w:val="none"/>
+              <w:shd w:fill="auto" w:val="clear"/>
+              <w:vertAlign w:val="baseline"/>
+            </w:rPr>
           </w:pPr>
           <w:hyperlink w:anchor="_3dy6vkm">
             <w:r>
               <w:rPr>
+                <w:rFonts w:ascii="Arial" w:cs="Arial" w:eastAsia="Arial" w:hAnsi="Arial"/>
                 <w:b w:val="1"/>
+                <w:i w:val="0"/>
+                <w:smallCaps w:val="0"/>
+                <w:strike w:val="0"/>
+                <w:color w:val="000000"/>
+                <w:sz w:val="22"/>
+                <w:szCs w:val="22"/>
+                <w:u w:val="none"/>
+                <w:shd w:fill="auto" w:val="clear"/>
+                <w:vertAlign w:val="baseline"/>
                 <w:rtl w:val="0"/>
               </w:rPr>
               <w:t xml:space="preserve">Consultas SQL:</w:t>
@@ -274,7 +380,17 @@
           </w:hyperlink>
           <w:r>
             <w:rPr>
+              <w:rFonts w:ascii="Arial" w:cs="Arial" w:eastAsia="Arial" w:hAnsi="Arial"/>
               <w:b w:val="1"/>
+              <w:i w:val="0"/>
+              <w:smallCaps w:val="0"/>
+              <w:strike w:val="0"/>
+              <w:color w:val="000000"/>
+              <w:sz w:val="22"/>
+              <w:szCs w:val="22"/>
+              <w:u w:val="none"/>
+              <w:shd w:fill="auto" w:val="clear"/>
+              <w:vertAlign w:val="baseline"/>
               <w:rtl w:val="0"/>
             </w:rPr>
             <w:tab/>
@@ -286,10 +402,284 @@
           </w:r>
           <w:r>
             <w:rPr>
+              <w:rFonts w:ascii="Arial" w:cs="Arial" w:eastAsia="Arial" w:hAnsi="Arial"/>
               <w:b w:val="1"/>
+              <w:i w:val="0"/>
+              <w:smallCaps w:val="0"/>
+              <w:strike w:val="0"/>
+              <w:color w:val="000000"/>
+              <w:sz w:val="22"/>
+              <w:szCs w:val="22"/>
+              <w:u w:val="none"/>
+              <w:shd w:fill="auto" w:val="clear"/>
+              <w:vertAlign w:val="baseline"/>
               <w:rtl w:val="0"/>
             </w:rPr>
             <w:t xml:space="preserve">2</w:t>
+          </w:r>
+          <w:r>
+            <w:fldChar w:fldCharType="end"/>
+          </w:r>
+          <w:r>
+            <w:rPr>
+              <w:rtl w:val="0"/>
+            </w:rPr>
+          </w:r>
+        </w:p>
+        <w:p>
+          <w:pPr>
+            <w:tabs>
+              <w:tab w:val="right" w:pos="9360"/>
+            </w:tabs>
+            <w:spacing w:before="60" w:line="240" w:lineRule="auto"/>
+            <w:ind w:left="360" w:firstLine="0"/>
+            <w:rPr>
+              <w:rFonts w:ascii="Arial" w:cs="Arial" w:eastAsia="Arial" w:hAnsi="Arial"/>
+              <w:b w:val="1"/>
+              <w:i w:val="0"/>
+              <w:smallCaps w:val="0"/>
+              <w:strike w:val="0"/>
+              <w:color w:val="000000"/>
+              <w:sz w:val="22"/>
+              <w:szCs w:val="22"/>
+              <w:u w:val="none"/>
+              <w:shd w:fill="auto" w:val="clear"/>
+              <w:vertAlign w:val="baseline"/>
+            </w:rPr>
+          </w:pPr>
+          <w:hyperlink w:anchor="_wlzsvim9aj2l">
+            <w:r>
+              <w:rPr>
+                <w:rFonts w:ascii="Arial" w:cs="Arial" w:eastAsia="Arial" w:hAnsi="Arial"/>
+                <w:b w:val="1"/>
+                <w:i w:val="0"/>
+                <w:smallCaps w:val="0"/>
+                <w:strike w:val="0"/>
+                <w:color w:val="000000"/>
+                <w:sz w:val="22"/>
+                <w:szCs w:val="22"/>
+                <w:u w:val="none"/>
+                <w:shd w:fill="auto" w:val="clear"/>
+                <w:vertAlign w:val="baseline"/>
+                <w:rtl w:val="0"/>
+              </w:rPr>
+              <w:t xml:space="preserve">Consultas de seleção e projeção:</w:t>
+            </w:r>
+          </w:hyperlink>
+          <w:r>
+            <w:rPr>
+              <w:rFonts w:ascii="Arial" w:cs="Arial" w:eastAsia="Arial" w:hAnsi="Arial"/>
+              <w:b w:val="1"/>
+              <w:i w:val="0"/>
+              <w:smallCaps w:val="0"/>
+              <w:strike w:val="0"/>
+              <w:color w:val="000000"/>
+              <w:sz w:val="22"/>
+              <w:szCs w:val="22"/>
+              <w:u w:val="none"/>
+              <w:shd w:fill="auto" w:val="clear"/>
+              <w:vertAlign w:val="baseline"/>
+              <w:rtl w:val="0"/>
+            </w:rPr>
+            <w:tab/>
+          </w:r>
+          <w:r>
+            <w:fldChar w:fldCharType="begin"/>
+            <w:instrText xml:space="preserve"> PAGEREF _wlzsvim9aj2l \h </w:instrText>
+            <w:fldChar w:fldCharType="separate"/>
+          </w:r>
+          <w:r>
+            <w:rPr>
+              <w:rFonts w:ascii="Arial" w:cs="Arial" w:eastAsia="Arial" w:hAnsi="Arial"/>
+              <w:b w:val="1"/>
+              <w:i w:val="0"/>
+              <w:smallCaps w:val="0"/>
+              <w:strike w:val="0"/>
+              <w:color w:val="000000"/>
+              <w:sz w:val="22"/>
+              <w:szCs w:val="22"/>
+              <w:u w:val="none"/>
+              <w:shd w:fill="auto" w:val="clear"/>
+              <w:vertAlign w:val="baseline"/>
+              <w:rtl w:val="0"/>
+            </w:rPr>
+            <w:t xml:space="preserve">2</w:t>
+          </w:r>
+          <w:r>
+            <w:fldChar w:fldCharType="end"/>
+          </w:r>
+          <w:r>
+            <w:rPr>
+              <w:rtl w:val="0"/>
+            </w:rPr>
+          </w:r>
+        </w:p>
+        <w:p>
+          <w:pPr>
+            <w:tabs>
+              <w:tab w:val="right" w:pos="9360"/>
+            </w:tabs>
+            <w:spacing w:before="60" w:line="240" w:lineRule="auto"/>
+            <w:ind w:left="360" w:firstLine="0"/>
+            <w:rPr>
+              <w:rFonts w:ascii="Arial" w:cs="Arial" w:eastAsia="Arial" w:hAnsi="Arial"/>
+              <w:b w:val="1"/>
+              <w:i w:val="0"/>
+              <w:smallCaps w:val="0"/>
+              <w:strike w:val="0"/>
+              <w:color w:val="000000"/>
+              <w:sz w:val="22"/>
+              <w:szCs w:val="22"/>
+              <w:u w:val="none"/>
+              <w:shd w:fill="auto" w:val="clear"/>
+              <w:vertAlign w:val="baseline"/>
+            </w:rPr>
+          </w:pPr>
+          <w:hyperlink w:anchor="_tyhru432rukv">
+            <w:r>
+              <w:rPr>
+                <w:rFonts w:ascii="Arial" w:cs="Arial" w:eastAsia="Arial" w:hAnsi="Arial"/>
+                <w:b w:val="1"/>
+                <w:i w:val="0"/>
+                <w:smallCaps w:val="0"/>
+                <w:strike w:val="0"/>
+                <w:color w:val="000000"/>
+                <w:sz w:val="22"/>
+                <w:szCs w:val="22"/>
+                <w:u w:val="none"/>
+                <w:shd w:fill="auto" w:val="clear"/>
+                <w:vertAlign w:val="baseline"/>
+                <w:rtl w:val="0"/>
+              </w:rPr>
+              <w:t xml:space="preserve">Consultas que envolvem a junção de duas relações:</w:t>
+            </w:r>
+          </w:hyperlink>
+          <w:r>
+            <w:rPr>
+              <w:rFonts w:ascii="Arial" w:cs="Arial" w:eastAsia="Arial" w:hAnsi="Arial"/>
+              <w:b w:val="1"/>
+              <w:i w:val="0"/>
+              <w:smallCaps w:val="0"/>
+              <w:strike w:val="0"/>
+              <w:color w:val="000000"/>
+              <w:sz w:val="22"/>
+              <w:szCs w:val="22"/>
+              <w:u w:val="none"/>
+              <w:shd w:fill="auto" w:val="clear"/>
+              <w:vertAlign w:val="baseline"/>
+              <w:rtl w:val="0"/>
+            </w:rPr>
+            <w:tab/>
+          </w:r>
+          <w:r>
+            <w:fldChar w:fldCharType="begin"/>
+            <w:instrText xml:space="preserve"> PAGEREF _tyhru432rukv \h </w:instrText>
+            <w:fldChar w:fldCharType="separate"/>
+          </w:r>
+          <w:r>
+            <w:rPr>
+              <w:rFonts w:ascii="Arial" w:cs="Arial" w:eastAsia="Arial" w:hAnsi="Arial"/>
+              <w:b w:val="1"/>
+              <w:i w:val="0"/>
+              <w:smallCaps w:val="0"/>
+              <w:strike w:val="0"/>
+              <w:color w:val="000000"/>
+              <w:sz w:val="22"/>
+              <w:szCs w:val="22"/>
+              <w:u w:val="none"/>
+              <w:shd w:fill="auto" w:val="clear"/>
+              <w:vertAlign w:val="baseline"/>
+              <w:rtl w:val="0"/>
+            </w:rPr>
+            <w:t xml:space="preserve">4</w:t>
+          </w:r>
+          <w:r>
+            <w:fldChar w:fldCharType="end"/>
+          </w:r>
+          <w:r>
+            <w:rPr>
+              <w:rtl w:val="0"/>
+            </w:rPr>
+          </w:r>
+        </w:p>
+        <w:p>
+          <w:pPr>
+            <w:tabs>
+              <w:tab w:val="right" w:pos="9360"/>
+            </w:tabs>
+            <w:spacing w:after="80" w:before="60" w:line="240" w:lineRule="auto"/>
+            <w:ind w:left="360" w:firstLine="0"/>
+            <w:rPr>
+              <w:rFonts w:ascii="Arial" w:cs="Arial" w:eastAsia="Arial" w:hAnsi="Arial"/>
+              <w:b w:val="1"/>
+              <w:i w:val="0"/>
+              <w:smallCaps w:val="0"/>
+              <w:strike w:val="0"/>
+              <w:color w:val="000000"/>
+              <w:sz w:val="22"/>
+              <w:szCs w:val="22"/>
+              <w:u w:val="none"/>
+              <w:shd w:fill="auto" w:val="clear"/>
+              <w:vertAlign w:val="baseline"/>
+            </w:rPr>
+          </w:pPr>
+          <w:hyperlink w:anchor="_ue03rfptgsro">
+            <w:r>
+              <w:rPr>
+                <w:rFonts w:ascii="Arial" w:cs="Arial" w:eastAsia="Arial" w:hAnsi="Arial"/>
+                <w:b w:val="1"/>
+                <w:i w:val="0"/>
+                <w:smallCaps w:val="0"/>
+                <w:strike w:val="0"/>
+                <w:color w:val="000000"/>
+                <w:sz w:val="22"/>
+                <w:szCs w:val="22"/>
+                <w:u w:val="none"/>
+                <w:shd w:fill="auto" w:val="clear"/>
+                <w:vertAlign w:val="baseline"/>
+                <w:rtl w:val="0"/>
+              </w:rPr>
+              <w:t xml:space="preserve">Consultas que envolvem a junção de três ou mais relações:</w:t>
+            </w:r>
+          </w:hyperlink>
+          <w:r>
+            <w:rPr>
+              <w:rFonts w:ascii="Arial" w:cs="Arial" w:eastAsia="Arial" w:hAnsi="Arial"/>
+              <w:b w:val="1"/>
+              <w:i w:val="0"/>
+              <w:smallCaps w:val="0"/>
+              <w:strike w:val="0"/>
+              <w:color w:val="000000"/>
+              <w:sz w:val="22"/>
+              <w:szCs w:val="22"/>
+              <w:u w:val="none"/>
+              <w:shd w:fill="auto" w:val="clear"/>
+              <w:vertAlign w:val="baseline"/>
+              <w:rtl w:val="0"/>
+            </w:rPr>
+            <w:tab/>
+          </w:r>
+          <w:r>
+            <w:fldChar w:fldCharType="begin"/>
+            <w:instrText xml:space="preserve"> PAGEREF _ue03rfptgsro \h </w:instrText>
+            <w:fldChar w:fldCharType="separate"/>
+          </w:r>
+          <w:r>
+            <w:rPr>
+              <w:rFonts w:ascii="Arial" w:cs="Arial" w:eastAsia="Arial" w:hAnsi="Arial"/>
+              <w:b w:val="1"/>
+              <w:i w:val="0"/>
+              <w:smallCaps w:val="0"/>
+              <w:strike w:val="0"/>
+              <w:color w:val="000000"/>
+              <w:sz w:val="22"/>
+              <w:szCs w:val="22"/>
+              <w:u w:val="none"/>
+              <w:shd w:fill="auto" w:val="clear"/>
+              <w:vertAlign w:val="baseline"/>
+              <w:rtl w:val="0"/>
+            </w:rPr>
+            <w:t xml:space="preserve">5</w:t>
           </w:r>
           <w:r>
             <w:fldChar w:fldCharType="end"/>
@@ -311,7 +701,7 @@
         <w:spacing w:line="360" w:lineRule="auto"/>
         <w:rPr/>
       </w:pPr>
-      <w:bookmarkStart w:colFirst="0" w:colLast="0" w:name="_30j0zll" w:id="1"/>
+      <w:bookmarkStart w:colFirst="0" w:colLast="0" w:name="_1gvcksfqnqx9" w:id="1"/>
       <w:bookmarkEnd w:id="1"/>
       <w:r>
         <w:rPr>
@@ -466,7 +856,7 @@
           <wp:inline distB="114300" distT="114300" distL="114300" distR="114300">
             <wp:extent cx="5943600" cy="2908300"/>
             <wp:effectExtent b="0" l="0" r="0" t="0"/>
-            <wp:docPr id="1" name="image1.png"/>
+            <wp:docPr id="3" name="image1.png"/>
             <a:graphic>
               <a:graphicData uri="http://schemas.openxmlformats.org/drawingml/2006/picture">
                 <pic:pic>
@@ -533,6 +923,758 @@
           <w:rtl w:val="0"/>
         </w:rPr>
         <w:t xml:space="preserve">Consultas SQL:</w:t>
+      </w:r>
+    </w:p>
+    <w:p>
+      <w:pPr>
+        <w:rPr/>
+      </w:pPr>
+      <w:r>
+        <w:rPr>
+          <w:rtl w:val="0"/>
+        </w:rPr>
+        <w:t xml:space="preserve">Foram feitas 10 consultas usando a linguagem SQL. Abaixo essas consultas são explicadas e mostrado o seu resultado com as informações do Campeonato Brasileiro de 2018.</w:t>
+      </w:r>
+    </w:p>
+    <w:p>
+      <w:pPr>
+        <w:rPr/>
+      </w:pPr>
+      <w:r>
+        <w:rPr>
+          <w:rtl w:val="0"/>
+        </w:rPr>
+      </w:r>
+    </w:p>
+    <w:p>
+      <w:pPr>
+        <w:pStyle w:val="Heading2"/>
+        <w:rPr>
+          <w:b w:val="1"/>
+          <w:sz w:val="24"/>
+          <w:szCs w:val="24"/>
+        </w:rPr>
+      </w:pPr>
+      <w:bookmarkStart w:colFirst="0" w:colLast="0" w:name="_wlzsvim9aj2l" w:id="7"/>
+      <w:bookmarkEnd w:id="7"/>
+      <w:r>
+        <w:rPr>
+          <w:b w:val="1"/>
+          <w:sz w:val="24"/>
+          <w:szCs w:val="24"/>
+          <w:rtl w:val="0"/>
+        </w:rPr>
+        <w:t xml:space="preserve">Consultas de seleção e projeção:</w:t>
+      </w:r>
+    </w:p>
+    <w:p>
+      <w:pPr>
+        <w:rPr/>
+      </w:pPr>
+      <w:r>
+        <w:rPr>
+          <w:rtl w:val="0"/>
+        </w:rPr>
+      </w:r>
+    </w:p>
+    <w:p>
+      <w:pPr>
+        <w:rPr/>
+      </w:pPr>
+      <w:r>
+        <w:rPr>
+          <w:rtl w:val="0"/>
+        </w:rPr>
+        <w:t xml:space="preserve">1 - Lista todos os jogadores cadastrados no banco de dados e exibe suas informações como, por exemplo, posição, nome e clube. Como variação da consulta, é feito um filtro para selecionar somente jogadores que atuam como goleiro.</w:t>
+      </w:r>
+    </w:p>
+    <w:p>
+      <w:pPr>
+        <w:rPr/>
+      </w:pPr>
+      <w:r>
+        <w:rPr>
+          <w:rtl w:val="0"/>
+        </w:rPr>
+        <w:tab/>
+      </w:r>
+    </w:p>
+    <w:p>
+      <w:pPr>
+        <w:rPr/>
+      </w:pPr>
+      <w:r>
+        <w:rPr>
+          <w:rtl w:val="0"/>
+        </w:rPr>
+        <w:t xml:space="preserve">1.1 - SELECT nome, posicao, clube FROM jogador;</w:t>
+      </w:r>
+    </w:p>
+    <w:p>
+      <w:pPr>
+        <w:rPr/>
+      </w:pPr>
+      <w:r>
+        <w:rPr/>
+        <w:drawing>
+          <wp:inline distB="114300" distT="114300" distL="114300" distR="114300">
+            <wp:extent cx="2247900" cy="3352800"/>
+            <wp:effectExtent b="0" l="0" r="0" t="0"/>
+            <wp:docPr id="1" name="image4.png"/>
+            <a:graphic>
+              <a:graphicData uri="http://schemas.openxmlformats.org/drawingml/2006/picture">
+                <pic:pic>
+                  <pic:nvPicPr>
+                    <pic:cNvPr id="0" name="image4.png"/>
+                    <pic:cNvPicPr preferRelativeResize="0"/>
+                  </pic:nvPicPr>
+                  <pic:blipFill>
+                    <a:blip r:embed="rId7"/>
+                    <a:srcRect b="0" l="0" r="0" t="0"/>
+                    <a:stretch>
+                      <a:fillRect/>
+                    </a:stretch>
+                  </pic:blipFill>
+                  <pic:spPr>
+                    <a:xfrm>
+                      <a:off x="0" y="0"/>
+                      <a:ext cx="2247900" cy="3352800"/>
+                    </a:xfrm>
+                    <a:prstGeom prst="rect"/>
+                    <a:ln/>
+                  </pic:spPr>
+                </pic:pic>
+              </a:graphicData>
+            </a:graphic>
+          </wp:inline>
+        </w:drawing>
+      </w:r>
+      <w:r>
+        <w:rPr>
+          <w:rtl w:val="0"/>
+        </w:rPr>
+      </w:r>
+    </w:p>
+    <w:p>
+      <w:pPr>
+        <w:rPr/>
+      </w:pPr>
+      <w:r>
+        <w:rPr>
+          <w:rtl w:val="0"/>
+        </w:rPr>
+        <w:tab/>
+      </w:r>
+    </w:p>
+    <w:p>
+      <w:pPr>
+        <w:rPr/>
+      </w:pPr>
+      <w:r>
+        <w:rPr>
+          <w:rtl w:val="0"/>
+        </w:rPr>
+        <w:t xml:space="preserve">1.2 - SELECT nome,clube,posicao FROM jogador WHERE posicao = "Goleiro";</w:t>
+      </w:r>
+    </w:p>
+    <w:p>
+      <w:pPr>
+        <w:rPr/>
+      </w:pPr>
+      <w:r>
+        <w:rPr>
+          <w:rtl w:val="0"/>
+        </w:rPr>
+      </w:r>
+    </w:p>
+    <w:p>
+      <w:pPr>
+        <w:rPr/>
+      </w:pPr>
+      <w:r>
+        <w:rPr/>
+        <w:drawing>
+          <wp:inline distB="114300" distT="114300" distL="114300" distR="114300">
+            <wp:extent cx="2190750" cy="2667000"/>
+            <wp:effectExtent b="0" l="0" r="0" t="0"/>
+            <wp:docPr id="5" name="image3.png"/>
+            <a:graphic>
+              <a:graphicData uri="http://schemas.openxmlformats.org/drawingml/2006/picture">
+                <pic:pic>
+                  <pic:nvPicPr>
+                    <pic:cNvPr id="0" name="image3.png"/>
+                    <pic:cNvPicPr preferRelativeResize="0"/>
+                  </pic:nvPicPr>
+                  <pic:blipFill>
+                    <a:blip r:embed="rId8"/>
+                    <a:srcRect b="0" l="0" r="0" t="0"/>
+                    <a:stretch>
+                      <a:fillRect/>
+                    </a:stretch>
+                  </pic:blipFill>
+                  <pic:spPr>
+                    <a:xfrm>
+                      <a:off x="0" y="0"/>
+                      <a:ext cx="2190750" cy="2667000"/>
+                    </a:xfrm>
+                    <a:prstGeom prst="rect"/>
+                    <a:ln/>
+                  </pic:spPr>
+                </pic:pic>
+              </a:graphicData>
+            </a:graphic>
+          </wp:inline>
+        </w:drawing>
+      </w:r>
+      <w:r>
+        <w:rPr>
+          <w:rtl w:val="0"/>
+        </w:rPr>
+      </w:r>
+    </w:p>
+    <w:p>
+      <w:pPr>
+        <w:rPr/>
+      </w:pPr>
+      <w:r>
+        <w:rPr>
+          <w:rtl w:val="0"/>
+        </w:rPr>
+        <w:tab/>
+      </w:r>
+    </w:p>
+    <w:p>
+      <w:pPr>
+        <w:rPr/>
+      </w:pPr>
+      <w:r>
+        <w:rPr>
+          <w:rtl w:val="0"/>
+        </w:rPr>
+        <w:t xml:space="preserve">2 - Lista todos os estádios cadastrados no banco de dados e exibe suas informações como, por exemplo, sua cidade, </w:t>
+        <w:tab/>
+        <w:t xml:space="preserve">capacidade máxima e nome do estádio. Como variação da consulta, um filtro é feito para retornar somente estádios com capacidade maior que 45000.</w:t>
+      </w:r>
+    </w:p>
+    <w:p>
+      <w:pPr>
+        <w:rPr/>
+      </w:pPr>
+      <w:r>
+        <w:rPr>
+          <w:rtl w:val="0"/>
+        </w:rPr>
+        <w:tab/>
+      </w:r>
+    </w:p>
+    <w:p>
+      <w:pPr>
+        <w:rPr/>
+      </w:pPr>
+      <w:r>
+        <w:rPr>
+          <w:rtl w:val="0"/>
+        </w:rPr>
+        <w:t xml:space="preserve">2.1 - SELECT cidade,capacidadeMax,nome FROM estadio;</w:t>
+      </w:r>
+    </w:p>
+    <w:p>
+      <w:pPr>
+        <w:rPr/>
+      </w:pPr>
+      <w:r>
+        <w:rPr/>
+        <w:drawing>
+          <wp:inline distB="114300" distT="114300" distL="114300" distR="114300">
+            <wp:extent cx="2933700" cy="2657475"/>
+            <wp:effectExtent b="0" l="0" r="0" t="0"/>
+            <wp:docPr id="4" name="image2.png"/>
+            <a:graphic>
+              <a:graphicData uri="http://schemas.openxmlformats.org/drawingml/2006/picture">
+                <pic:pic>
+                  <pic:nvPicPr>
+                    <pic:cNvPr id="0" name="image2.png"/>
+                    <pic:cNvPicPr preferRelativeResize="0"/>
+                  </pic:nvPicPr>
+                  <pic:blipFill>
+                    <a:blip r:embed="rId9"/>
+                    <a:srcRect b="0" l="0" r="0" t="0"/>
+                    <a:stretch>
+                      <a:fillRect/>
+                    </a:stretch>
+                  </pic:blipFill>
+                  <pic:spPr>
+                    <a:xfrm>
+                      <a:off x="0" y="0"/>
+                      <a:ext cx="2933700" cy="2657475"/>
+                    </a:xfrm>
+                    <a:prstGeom prst="rect"/>
+                    <a:ln/>
+                  </pic:spPr>
+                </pic:pic>
+              </a:graphicData>
+            </a:graphic>
+          </wp:inline>
+        </w:drawing>
+      </w:r>
+      <w:r>
+        <w:rPr>
+          <w:rtl w:val="0"/>
+        </w:rPr>
+      </w:r>
+    </w:p>
+    <w:p>
+      <w:pPr>
+        <w:rPr/>
+      </w:pPr>
+      <w:r>
+        <w:rPr>
+          <w:rtl w:val="0"/>
+        </w:rPr>
+      </w:r>
+    </w:p>
+    <w:p>
+      <w:pPr>
+        <w:rPr/>
+      </w:pPr>
+      <w:r>
+        <w:rPr>
+          <w:rtl w:val="0"/>
+        </w:rPr>
+        <w:t xml:space="preserve">2.2 - SELECT cidade,capacidadeMax,nome FROM estadio WHERE capacidadeMax &gt; 45000;</w:t>
+      </w:r>
+    </w:p>
+    <w:p>
+      <w:pPr>
+        <w:rPr/>
+      </w:pPr>
+      <w:r>
+        <w:rPr>
+          <w:rtl w:val="0"/>
+        </w:rPr>
+      </w:r>
+    </w:p>
+    <w:p>
+      <w:pPr>
+        <w:rPr/>
+      </w:pPr>
+      <w:r>
+        <w:rPr/>
+        <w:drawing>
+          <wp:inline distB="114300" distT="114300" distL="114300" distR="114300">
+            <wp:extent cx="2943225" cy="1495425"/>
+            <wp:effectExtent b="0" l="0" r="0" t="0"/>
+            <wp:docPr id="2" name="image5.png"/>
+            <a:graphic>
+              <a:graphicData uri="http://schemas.openxmlformats.org/drawingml/2006/picture">
+                <pic:pic>
+                  <pic:nvPicPr>
+                    <pic:cNvPr id="0" name="image5.png"/>
+                    <pic:cNvPicPr preferRelativeResize="0"/>
+                  </pic:nvPicPr>
+                  <pic:blipFill>
+                    <a:blip r:embed="rId10"/>
+                    <a:srcRect b="0" l="0" r="0" t="0"/>
+                    <a:stretch>
+                      <a:fillRect/>
+                    </a:stretch>
+                  </pic:blipFill>
+                  <pic:spPr>
+                    <a:xfrm>
+                      <a:off x="0" y="0"/>
+                      <a:ext cx="2943225" cy="1495425"/>
+                    </a:xfrm>
+                    <a:prstGeom prst="rect"/>
+                    <a:ln/>
+                  </pic:spPr>
+                </pic:pic>
+              </a:graphicData>
+            </a:graphic>
+          </wp:inline>
+        </w:drawing>
+      </w:r>
+      <w:r>
+        <w:rPr>
+          <w:rtl w:val="0"/>
+        </w:rPr>
+      </w:r>
+    </w:p>
+    <w:p>
+      <w:pPr>
+        <w:rPr/>
+      </w:pPr>
+      <w:r>
+        <w:rPr>
+          <w:rtl w:val="0"/>
+        </w:rPr>
+      </w:r>
+    </w:p>
+    <w:p>
+      <w:pPr>
+        <w:pStyle w:val="Heading2"/>
+        <w:rPr>
+          <w:b w:val="1"/>
+          <w:sz w:val="24"/>
+          <w:szCs w:val="24"/>
+        </w:rPr>
+      </w:pPr>
+      <w:bookmarkStart w:colFirst="0" w:colLast="0" w:name="_tyhru432rukv" w:id="8"/>
+      <w:bookmarkEnd w:id="8"/>
+      <w:r>
+        <w:rPr>
+          <w:b w:val="1"/>
+          <w:sz w:val="24"/>
+          <w:szCs w:val="24"/>
+          <w:rtl w:val="0"/>
+        </w:rPr>
+        <w:t xml:space="preserve">Consultas que envolvem a junção de duas relações:</w:t>
+      </w:r>
+    </w:p>
+    <w:p>
+      <w:pPr>
+        <w:rPr/>
+      </w:pPr>
+      <w:r>
+        <w:rPr>
+          <w:rtl w:val="0"/>
+        </w:rPr>
+      </w:r>
+    </w:p>
+    <w:p>
+      <w:pPr>
+        <w:rPr/>
+      </w:pPr>
+      <w:r>
+        <w:rPr>
+          <w:rtl w:val="0"/>
+        </w:rPr>
+        <w:t xml:space="preserve">1 - Lista todas as partidas de um determinado campeonato, o estádio em que ela ocorreu e respectivas informações como a data da partida, cidade, e nome do estádio em que aquela partida ocorreu. Como variação da consulta, ao invés de utilizar o INNER JOIN que já busca os registros segregados pela condição informada, é utilizado o CROSS JOIN que é o produto cartesiano entre as tuplas das tabelas, então, após o produto cartesiano, os registros são filtrados.</w:t>
+      </w:r>
+    </w:p>
+    <w:p>
+      <w:pPr>
+        <w:rPr/>
+      </w:pPr>
+      <w:r>
+        <w:rPr>
+          <w:rtl w:val="0"/>
+        </w:rPr>
+        <w:tab/>
+      </w:r>
+    </w:p>
+    <w:p>
+      <w:pPr>
+        <w:rPr/>
+      </w:pPr>
+      <w:r>
+        <w:rPr>
+          <w:rtl w:val="0"/>
+        </w:rPr>
+        <w:t xml:space="preserve">1.1 - SELECT nome,cidade,dataDaPartida FROM partida JOIN estadio ON estadio_codEstadio=codEstadio AND nome='Mineirão';</w:t>
+      </w:r>
+    </w:p>
+    <w:p>
+      <w:pPr>
+        <w:rPr/>
+      </w:pPr>
+      <w:r>
+        <w:rPr>
+          <w:rtl w:val="0"/>
+        </w:rPr>
+        <w:tab/>
+      </w:r>
+    </w:p>
+    <w:p>
+      <w:pPr>
+        <w:rPr/>
+      </w:pPr>
+      <w:r>
+        <w:rPr>
+          <w:rtl w:val="0"/>
+        </w:rPr>
+        <w:t xml:space="preserve">1.2 - SELECT nome,cidade,dataDaPartida FROM partida CROSS JOIN estadio WHERE estadio_codEstadio=codEstadio AND nome='Mineirão';</w:t>
+      </w:r>
+    </w:p>
+    <w:p>
+      <w:pPr>
+        <w:rPr/>
+      </w:pPr>
+      <w:r>
+        <w:rPr>
+          <w:rtl w:val="0"/>
+        </w:rPr>
+        <w:tab/>
+      </w:r>
+    </w:p>
+    <w:p>
+      <w:pPr>
+        <w:rPr/>
+      </w:pPr>
+      <w:r>
+        <w:rPr>
+          <w:rtl w:val="0"/>
+        </w:rPr>
+        <w:t xml:space="preserve">2 - Lista os jogadores que foram artilheiros em algum campeonato, listando suas informações como nome,posição e a quantidade de gols marcados que resultou nessa determinada artilharia. Como variação para a consulta, é feita a troca na posição das tabelas no momento de sua junção.</w:t>
+      </w:r>
+    </w:p>
+    <w:p>
+      <w:pPr>
+        <w:rPr/>
+      </w:pPr>
+      <w:r>
+        <w:rPr>
+          <w:rtl w:val="0"/>
+        </w:rPr>
+        <w:tab/>
+      </w:r>
+    </w:p>
+    <w:p>
+      <w:pPr>
+        <w:rPr/>
+      </w:pPr>
+      <w:r>
+        <w:rPr>
+          <w:rtl w:val="0"/>
+        </w:rPr>
+        <w:t xml:space="preserve">2.1 - SELECT primeiroNome,sobrenome,posicao,qnt_Gols FROM artilheiro AS a JOIN jogador AS j ON a.jogador=j.codJogador; </w:t>
+      </w:r>
+    </w:p>
+    <w:p>
+      <w:pPr>
+        <w:rPr/>
+      </w:pPr>
+      <w:r>
+        <w:rPr>
+          <w:rtl w:val="0"/>
+        </w:rPr>
+        <w:tab/>
+      </w:r>
+    </w:p>
+    <w:p>
+      <w:pPr>
+        <w:rPr/>
+      </w:pPr>
+      <w:r>
+        <w:rPr>
+          <w:rtl w:val="0"/>
+        </w:rPr>
+        <w:t xml:space="preserve">2.2 - SELECT primeiroNome,sobrenome,posicao,qnt_Gols FROM jogador AS j JOIN artilheiro AS a ON a.jogador=j.codJogador; </w:t>
+      </w:r>
+    </w:p>
+    <w:p>
+      <w:pPr>
+        <w:rPr/>
+      </w:pPr>
+      <w:r>
+        <w:rPr>
+          <w:rtl w:val="0"/>
+        </w:rPr>
+        <w:tab/>
+      </w:r>
+    </w:p>
+    <w:p>
+      <w:pPr>
+        <w:rPr/>
+      </w:pPr>
+      <w:r>
+        <w:rPr>
+          <w:rtl w:val="0"/>
+        </w:rPr>
+        <w:t xml:space="preserve">3 - Lista todos os gols registrados no banco de dados, assim como a partida e sua data correspondente. Como variação da consulta. Como variação da consulta, ao invés de utilizar o INNER JOIN que já busca os registros segregados pela condição informada, é utilizado o CROSS JOIN que é o produto cartesiano entre as tuplas das tabelas, então, após o produto cartesiano, os registros são filtrados.</w:t>
+      </w:r>
+    </w:p>
+    <w:p>
+      <w:pPr>
+        <w:rPr/>
+      </w:pPr>
+      <w:r>
+        <w:rPr>
+          <w:rtl w:val="0"/>
+        </w:rPr>
+        <w:tab/>
+      </w:r>
+    </w:p>
+    <w:p>
+      <w:pPr>
+        <w:rPr/>
+      </w:pPr>
+      <w:r>
+        <w:rPr>
+          <w:rtl w:val="0"/>
+        </w:rPr>
+        <w:t xml:space="preserve">3.1 - SELECT codPartida,dataDaPartida,tempoDaPartida FROM gol JOIN partida ON partida_codPartida=codPartida;</w:t>
+      </w:r>
+    </w:p>
+    <w:p>
+      <w:pPr>
+        <w:rPr/>
+      </w:pPr>
+      <w:r>
+        <w:rPr>
+          <w:rtl w:val="0"/>
+        </w:rPr>
+        <w:tab/>
+      </w:r>
+    </w:p>
+    <w:p>
+      <w:pPr>
+        <w:rPr/>
+      </w:pPr>
+      <w:r>
+        <w:rPr>
+          <w:rtl w:val="0"/>
+        </w:rPr>
+        <w:t xml:space="preserve">3.2 - SELECT codPartida,dataDaPartida,tempoDaPartida FROM gol CROSS JOIN partida WHERE partida_codPartida=codPartida;</w:t>
+      </w:r>
+    </w:p>
+    <w:p>
+      <w:pPr>
+        <w:rPr/>
+      </w:pPr>
+      <w:r>
+        <w:rPr>
+          <w:rtl w:val="0"/>
+        </w:rPr>
+      </w:r>
+    </w:p>
+    <w:p>
+      <w:pPr>
+        <w:pStyle w:val="Heading2"/>
+        <w:rPr>
+          <w:b w:val="1"/>
+          <w:sz w:val="24"/>
+          <w:szCs w:val="24"/>
+        </w:rPr>
+      </w:pPr>
+      <w:bookmarkStart w:colFirst="0" w:colLast="0" w:name="_ue03rfptgsro" w:id="9"/>
+      <w:bookmarkEnd w:id="9"/>
+      <w:r>
+        <w:rPr>
+          <w:b w:val="1"/>
+          <w:sz w:val="24"/>
+          <w:szCs w:val="24"/>
+          <w:rtl w:val="0"/>
+        </w:rPr>
+        <w:t xml:space="preserve">Consultas que envolvem a junção de três ou mais relações:</w:t>
+      </w:r>
+    </w:p>
+    <w:p>
+      <w:pPr>
+        <w:rPr/>
+      </w:pPr>
+      <w:r>
+        <w:rPr>
+          <w:rtl w:val="0"/>
+        </w:rPr>
+      </w:r>
+    </w:p>
+    <w:p>
+      <w:pPr>
+        <w:rPr/>
+      </w:pPr>
+      <w:r>
+        <w:rPr>
+          <w:rtl w:val="0"/>
+        </w:rPr>
+        <w:t xml:space="preserve">1 - Listar o nome de todos os jogadores que atuam no clube Cruzeiro. Como variação da consulta, alterei a ordem das tabelas na composição das junções.</w:t>
+      </w:r>
+    </w:p>
+    <w:p>
+      <w:pPr>
+        <w:rPr/>
+      </w:pPr>
+      <w:r>
+        <w:rPr>
+          <w:rtl w:val="0"/>
+        </w:rPr>
+        <w:tab/>
+      </w:r>
+    </w:p>
+    <w:p>
+      <w:pPr>
+        <w:rPr/>
+      </w:pPr>
+      <w:r>
+        <w:rPr>
+          <w:rtl w:val="0"/>
+        </w:rPr>
+        <w:t xml:space="preserve">1.1 - SELECT j.primeiroNome,j.sobrenome FROM contrato AS k JOIN clube AS c ON k.clube_CNPJ=c.CNPJ JOIN jogador AS j ON k.jogador_codJogador=j.codJogador WHERE c.nome='Cruzeiro';</w:t>
+      </w:r>
+    </w:p>
+    <w:p>
+      <w:pPr>
+        <w:rPr/>
+      </w:pPr>
+      <w:r>
+        <w:rPr>
+          <w:rtl w:val="0"/>
+        </w:rPr>
+        <w:tab/>
+      </w:r>
+    </w:p>
+    <w:p>
+      <w:pPr>
+        <w:rPr/>
+      </w:pPr>
+      <w:r>
+        <w:rPr>
+          <w:rtl w:val="0"/>
+        </w:rPr>
+        <w:t xml:space="preserve">1.2 - SELECT j.primeiroNome,j.sobrenome FROM clube AS c JOIN contrato AS k ON k.clube_CNPJ=c.CNPJ JOIN jogador AS j ON k.jogador_codJogador=j.codJogador WHERE c.nome='Cruzeiro';</w:t>
+      </w:r>
+    </w:p>
+    <w:p>
+      <w:pPr>
+        <w:rPr/>
+      </w:pPr>
+      <w:r>
+        <w:rPr>
+          <w:rtl w:val="0"/>
+        </w:rPr>
+        <w:tab/>
+      </w:r>
+    </w:p>
+    <w:p>
+      <w:pPr>
+        <w:rPr/>
+      </w:pPr>
+      <w:r>
+        <w:rPr>
+          <w:rtl w:val="0"/>
+        </w:rPr>
+        <w:t xml:space="preserve">2 - Listar o nome de todos os clubes e seus estádios sede, registrados no campeonato chamado: Campeonato Brasileiro.</w:t>
+      </w:r>
+    </w:p>
+    <w:p>
+      <w:pPr>
+        <w:rPr/>
+      </w:pPr>
+      <w:r>
+        <w:rPr>
+          <w:rtl w:val="0"/>
+        </w:rPr>
+        <w:tab/>
+      </w:r>
+    </w:p>
+    <w:p>
+      <w:pPr>
+        <w:rPr/>
+      </w:pPr>
+      <w:r>
+        <w:rPr>
+          <w:rtl w:val="0"/>
+        </w:rPr>
+        <w:t xml:space="preserve">2.1 - SELECT c.nome,e.nome FROM registro_campeonato AS r JOIN clube AS c ON r.clube_CNPJ=c.CNPJ JOIN campeonato AS k ON campeonato_codCampeonato=codCampeonato JOIN estadio AS e ON e.codEstadio=c.estadioSede WHERE k.nome='Campeonato Brasileiro';</w:t>
+      </w:r>
+    </w:p>
+    <w:p>
+      <w:pPr>
+        <w:rPr/>
+      </w:pPr>
+      <w:r>
+        <w:rPr>
+          <w:rtl w:val="0"/>
+        </w:rPr>
       </w:r>
     </w:p>
     <w:p>

</xml_diff>